<commit_message>
Update Ebon Spear to Ivory Spear
</commit_message>
<xml_diff>
--- a/Mythic Templates/Mythic - Talla.docx
+++ b/Mythic Templates/Mythic - Talla.docx
@@ -277,15 +277,7 @@
       </w:r>
       <w:r>
         <w:rPr/>
-        <w:t xml:space="preserve"> </w:t>
-      </w:r>
-      <w:r>
-        <w:rPr/>
-        <w:t>7</w:t>
-      </w:r>
-      <w:r>
-        <w:rPr/>
-        <w:t>/day, Surge +1d6</w:t>
+        <w:t xml:space="preserve"> 7/day, Surge +1d6</w:t>
       </w:r>
     </w:p>
     <w:p>
@@ -409,162 +401,6 @@
       <w:r>
         <w:rPr/>
         <w:t xml:space="preserve">: </w:t>
-      </w:r>
-    </w:p>
-    <w:p>
-      <w:pPr>
-        <w:pStyle w:val="ListParagraph"/>
-        <w:numPr>
-          <w:ilvl w:val="0"/>
-          <w:numId w:val="1"/>
-        </w:numPr>
-        <w:rPr/>
-      </w:pPr>
-      <w:r>
-        <w:rPr>
-          <w:b/>
-          <w:bCs/>
-        </w:rPr>
-        <w:t>Legendary Power:</w:t>
-      </w:r>
-      <w:r>
-        <w:rPr/>
-        <w:t xml:space="preserve"> 2/day. </w:t>
-      </w:r>
-    </w:p>
-    <w:p>
-      <w:pPr>
-        <w:pStyle w:val="ListParagraph"/>
-        <w:numPr>
-          <w:ilvl w:val="0"/>
-          <w:numId w:val="1"/>
-        </w:numPr>
-        <w:rPr/>
-      </w:pPr>
-      <w:r>
-        <w:rPr>
-          <w:b/>
-          <w:bCs/>
-        </w:rPr>
-        <w:t>Legendary Surge</w:t>
-      </w:r>
-      <w:r>
-        <w:rPr/>
-        <w:t>: Expend 1 Legendary Power as an immediate action to add 1d8 to an attack roll when using this weapon. Can expend Mythic Power to use this if no Legendary Power remaining and can decide to use after roll results are revealed.</w:t>
-      </w:r>
-    </w:p>
-    <w:p>
-      <w:pPr>
-        <w:pStyle w:val="ListParagraph"/>
-        <w:ind w:left="720" w:hanging="0"/>
-        <w:rPr>
-          <w:b/>
-          <w:b/>
-        </w:rPr>
-      </w:pPr>
-      <w:r>
-        <w:rPr>
-          <w:b/>
-        </w:rPr>
-      </w:r>
-    </w:p>
-    <w:p>
-      <w:pPr>
-        <w:pStyle w:val="ListParagraph"/>
-        <w:ind w:left="720" w:hanging="0"/>
-        <w:rPr/>
-      </w:pPr>
-      <w:r>
-        <w:rPr>
-          <w:b/>
-        </w:rPr>
-        <w:t>Blowback (Ex)</w:t>
-      </w:r>
-      <w:r>
-        <w:rPr/>
-        <w:t xml:space="preserve">: As a standard action, you can expend one use of mythic power to make one melee or ranged attack at your full base attack bonus. If the attack hits, your foe is also knocked directly away from you a distance equal to 10 feet per tier. If the foe strikes a solid object before reaching this distance, it takes 1d6 points of bludgeoning damage for every 10 feet it couldn't travel. If it strikes another creature, both it and the creature it strikes take half this damage. </w:t>
-      </w:r>
-    </w:p>
-    <w:p>
-      <w:pPr>
-        <w:pStyle w:val="Heading2"/>
-        <w:rPr/>
-      </w:pPr>
-      <w:r>
-        <w:rPr/>
-        <w:t>Mythic Feats</w:t>
-      </w:r>
-    </w:p>
-    <w:p>
-      <w:pPr>
-        <w:pStyle w:val="Normal"/>
-        <w:rPr/>
-      </w:pPr>
-      <w:r>
-        <w:rPr>
-          <w:b/>
-          <w:bCs/>
-        </w:rPr>
-        <w:t xml:space="preserve">Manyshot: </w:t>
-      </w:r>
-      <w:r>
-        <w:rPr/>
-        <w:t xml:space="preserve">When making a full-attack action with a bow and using Manyshot, you fire two arrows with both your first and second attacks, instead of just your first attack. </w:t>
-      </w:r>
-    </w:p>
-    <w:p>
-      <w:pPr>
-        <w:pStyle w:val="Heading2"/>
-        <w:rPr/>
-      </w:pPr>
-      <w:r>
-        <w:rPr/>
-      </w:r>
-      <w:r>
-        <w:br w:type="page"/>
-      </w:r>
-    </w:p>
-    <w:p>
-      <w:pPr>
-        <w:pStyle w:val="Heading2"/>
-        <w:rPr/>
-      </w:pPr>
-      <w:r>
-        <w:rPr/>
-        <w:t>The Ebon Spear (Minor Artifact)</w:t>
-      </w:r>
-    </w:p>
-    <w:p>
-      <w:pPr>
-        <w:pStyle w:val="Normal"/>
-        <w:rPr/>
-      </w:pPr>
-      <w:r>
-        <w:rPr/>
-        <w:t>The haft of this barbed spear is smooth and cold to the touch. It always seems to be veiled in shadows, as if absorbing a portion of the light that would otherwise illuminate it. Midnight-black veins of a mysterious metal infuse the shaft of the weapon.</w:t>
-      </w:r>
-    </w:p>
-    <w:p>
-      <w:pPr>
-        <w:pStyle w:val="Normal"/>
-        <w:rPr/>
-      </w:pPr>
-      <w:r>
-        <w:rPr/>
-        <w:t xml:space="preserve">Functions as a </w:t>
-      </w:r>
-      <w:r>
-        <w:rPr>
-          <w:b/>
-          <w:bCs/>
-          <w:i/>
-          <w:iCs/>
-        </w:rPr>
-        <w:t>+2 Cruel Halberd</w:t>
-      </w:r>
-      <w:r>
-        <w:rPr/>
-        <w:t xml:space="preserve"> with a moderate evil aura. It has the following special abilities:</w:t>
       </w:r>
     </w:p>
     <w:p>
@@ -579,14 +415,13 @@
       <w:r>
         <w:rPr>
           <w:b/>
-        </w:rPr>
-        <w:t xml:space="preserve">Harvest [Evil]: </w:t>
-      </w:r>
-      <w:r>
-        <w:rPr>
-          <w:bCs/>
-        </w:rPr>
-        <w:t>If used to deliver the killing blow to a living creature with Int 6 or greater, regain 1 use of Legendary Power (max Legendary Power is 2 at any time)</w:t>
+          <w:bCs/>
+        </w:rPr>
+        <w:t>Legendary Power:</w:t>
+      </w:r>
+      <w:r>
+        <w:rPr/>
+        <w:t xml:space="preserve"> 2/day. </w:t>
       </w:r>
     </w:p>
     <w:p>
@@ -601,23 +436,226 @@
       <w:r>
         <w:rPr>
           <w:b/>
-        </w:rPr>
-        <w:t>Shroud of Shadows:</w:t>
-      </w:r>
-      <w:r>
-        <w:rPr/>
-        <w:t xml:space="preserve"> As a standard action, you can expend 1 use of Legendary Power to get +10 to stealth checks for 10 minutes. Wielder is not invisible, but benefits from 20% concealment from being enveloped in shifting shadows. Note: This cannot be used in areas of bright light (e.g. direct sunlight or the </w:t>
-      </w:r>
-      <w:r>
-        <w:rPr>
+          <w:bCs/>
+        </w:rPr>
+        <w:t>Legendary Surge</w:t>
+      </w:r>
+      <w:r>
+        <w:rPr/>
+        <w:t>: Expend 1 Legendary Power as an immediate action to add 1d8 to an attack roll when using this weapon. Can expend Mythic Power to use this if no Legendary Power remaining and can decide to use after roll results are revealed.</w:t>
+      </w:r>
+    </w:p>
+    <w:p>
+      <w:pPr>
+        <w:pStyle w:val="ListParagraph"/>
+        <w:ind w:left="720" w:hanging="0"/>
+        <w:rPr>
+          <w:b/>
+          <w:b/>
+        </w:rPr>
+      </w:pPr>
+      <w:r>
+        <w:rPr>
+          <w:b/>
+        </w:rPr>
+      </w:r>
+    </w:p>
+    <w:p>
+      <w:pPr>
+        <w:pStyle w:val="ListParagraph"/>
+        <w:ind w:left="720" w:hanging="0"/>
+        <w:rPr/>
+      </w:pPr>
+      <w:r>
+        <w:rPr>
+          <w:b/>
+        </w:rPr>
+        <w:t>Blowback (Ex)</w:t>
+      </w:r>
+      <w:r>
+        <w:rPr/>
+        <w:t xml:space="preserve">: As a standard action, you can expend one use of mythic power to make one melee or ranged attack at your full base attack bonus. If the attack hits, your foe is also knocked directly away from you a distance equal to 10 feet per tier. If the foe strikes a solid object before reaching this distance, it takes 1d6 points of bludgeoning damage for every 10 feet it couldn't travel. If it strikes another creature, both it and the creature it strikes take half this damage. </w:t>
+      </w:r>
+    </w:p>
+    <w:p>
+      <w:pPr>
+        <w:pStyle w:val="Heading2"/>
+        <w:rPr/>
+      </w:pPr>
+      <w:r>
+        <w:rPr/>
+        <w:t>Mythic Feats</w:t>
+      </w:r>
+    </w:p>
+    <w:p>
+      <w:pPr>
+        <w:pStyle w:val="Normal"/>
+        <w:rPr/>
+      </w:pPr>
+      <w:r>
+        <w:rPr>
+          <w:b/>
+          <w:bCs/>
+        </w:rPr>
+        <w:t xml:space="preserve">Manyshot: </w:t>
+      </w:r>
+      <w:r>
+        <w:rPr/>
+        <w:t xml:space="preserve">When making a full-attack action with a bow and using Manyshot, you fire two arrows with both your first and second attacks, instead of just your first attack. </w:t>
+      </w:r>
+    </w:p>
+    <w:p>
+      <w:pPr>
+        <w:pStyle w:val="TextBody"/>
+        <w:rPr/>
+      </w:pPr>
+      <w:r>
+        <w:rPr/>
+      </w:r>
+      <w:r>
+        <w:br w:type="page"/>
+      </w:r>
+    </w:p>
+    <w:p>
+      <w:pPr>
+        <w:pStyle w:val="Heading2"/>
+        <w:rPr/>
+      </w:pPr>
+      <w:r>
+        <w:rPr/>
+        <w:t xml:space="preserve">The </w:t>
+      </w:r>
+      <w:r>
+        <w:rPr>
+          <w:rFonts w:eastAsia="" w:cs="" w:cstheme="majorBidi" w:eastAsiaTheme="majorEastAsia"/>
+          <w:b/>
+          <w:color w:val="2F5496" w:themeColor="accent1" w:themeShade="bf"/>
+          <w:kern w:val="0"/>
+          <w:sz w:val="26"/>
+          <w:szCs w:val="26"/>
+          <w:lang w:val="en-IE" w:eastAsia="en-US" w:bidi="ar-SA"/>
+        </w:rPr>
+        <w:t>Ivory</w:t>
+      </w:r>
+      <w:r>
+        <w:rPr/>
+        <w:t xml:space="preserve"> Spear (Minor Artifact)</w:t>
+      </w:r>
+    </w:p>
+    <w:p>
+      <w:pPr>
+        <w:pStyle w:val="Normal"/>
+        <w:rPr/>
+      </w:pPr>
+      <w:r>
+        <w:rPr/>
+        <w:t xml:space="preserve">The haft of this </w:t>
+      </w:r>
+      <w:r>
+        <w:rPr/>
+        <w:t>pure-white</w:t>
+      </w:r>
+      <w:r>
+        <w:rPr/>
+        <w:t xml:space="preserve"> spear is smooth and </w:t>
+      </w:r>
+      <w:r>
+        <w:rPr>
+          <w:rFonts w:eastAsia="Calibri" w:cs="" w:cstheme="minorBidi" w:eastAsiaTheme="minorHAnsi"/>
+          <w:color w:val="auto"/>
+          <w:kern w:val="0"/>
+          <w:sz w:val="22"/>
+          <w:szCs w:val="22"/>
+          <w:lang w:val="en-IE" w:eastAsia="en-US" w:bidi="ar-SA"/>
+        </w:rPr>
+        <w:t>warm</w:t>
+      </w:r>
+      <w:r>
+        <w:rPr/>
+        <w:t xml:space="preserve"> to the touch. It always seems to be </w:t>
+      </w:r>
+      <w:r>
+        <w:rPr>
+          <w:rFonts w:eastAsia="Calibri" w:cs="" w:cstheme="minorBidi" w:eastAsiaTheme="minorHAnsi"/>
+          <w:color w:val="auto"/>
+          <w:kern w:val="0"/>
+          <w:sz w:val="22"/>
+          <w:szCs w:val="22"/>
+          <w:lang w:val="en-IE" w:eastAsia="en-US" w:bidi="ar-SA"/>
+        </w:rPr>
+        <w:t>bathed in light, and while it does not illuminate anything it is always visible even in absolute darkness.</w:t>
+      </w:r>
+      <w:r>
+        <w:rPr/>
+        <w:t xml:space="preserve"> </w:t>
+      </w:r>
+      <w:r>
+        <w:rPr>
+          <w:rFonts w:eastAsia="Calibri" w:cs="" w:cstheme="minorBidi" w:eastAsiaTheme="minorHAnsi"/>
+          <w:color w:val="auto"/>
+          <w:kern w:val="0"/>
+          <w:sz w:val="22"/>
+          <w:szCs w:val="22"/>
+          <w:lang w:val="en-IE" w:eastAsia="en-US" w:bidi="ar-SA"/>
+        </w:rPr>
+        <w:t>Golden</w:t>
+      </w:r>
+      <w:r>
+        <w:rPr/>
+        <w:t xml:space="preserve"> veins of metal infuse the shaft of the weapon.</w:t>
+      </w:r>
+    </w:p>
+    <w:p>
+      <w:pPr>
+        <w:pStyle w:val="Normal"/>
+        <w:rPr/>
+      </w:pPr>
+      <w:r>
+        <w:rPr/>
+        <w:t xml:space="preserve">Functions as a </w:t>
+      </w:r>
+      <w:r>
+        <w:rPr>
+          <w:b/>
+          <w:bCs/>
           <w:i/>
           <w:iCs/>
         </w:rPr>
-        <w:t>Daylight</w:t>
-      </w:r>
-      <w:r>
-        <w:rPr/>
-        <w:t xml:space="preserve"> spell)</w:t>
+        <w:t xml:space="preserve">+2 </w:t>
+      </w:r>
+      <w:r>
+        <w:rPr>
+          <w:rFonts w:eastAsia="Calibri" w:cs="" w:cstheme="minorBidi" w:eastAsiaTheme="minorHAnsi"/>
+          <w:b/>
+          <w:bCs/>
+          <w:i/>
+          <w:iCs/>
+          <w:color w:val="auto"/>
+          <w:kern w:val="0"/>
+          <w:sz w:val="22"/>
+          <w:szCs w:val="22"/>
+          <w:lang w:val="en-IE" w:eastAsia="en-US" w:bidi="ar-SA"/>
+        </w:rPr>
+        <w:t>Holy Spear</w:t>
+      </w:r>
+      <w:r>
+        <w:rPr/>
+        <w:t xml:space="preserve"> with a moderate </w:t>
+      </w:r>
+      <w:r>
+        <w:rPr>
+          <w:rFonts w:eastAsia="Calibri" w:cs="" w:cstheme="minorBidi" w:eastAsiaTheme="minorHAnsi"/>
+          <w:color w:val="auto"/>
+          <w:kern w:val="0"/>
+          <w:sz w:val="22"/>
+          <w:szCs w:val="22"/>
+          <w:lang w:val="en-IE" w:eastAsia="en-US" w:bidi="ar-SA"/>
+        </w:rPr>
+        <w:t>good</w:t>
+      </w:r>
+      <w:r>
+        <w:rPr/>
+        <w:t xml:space="preserve"> aura. It has the following special abilities:</w:t>
       </w:r>
     </w:p>
     <w:p>
@@ -625,16 +663,217 @@
         <w:pStyle w:val="ListParagraph"/>
         <w:numPr>
           <w:ilvl w:val="0"/>
-          <w:numId w:val="2"/>
+          <w:numId w:val="3"/>
         </w:numPr>
         <w:rPr/>
       </w:pPr>
       <w:r>
         <w:rPr>
-          <w:b/>
-          <w:bCs/>
-        </w:rPr>
-        <w:t xml:space="preserve">Serve Beyond Death [Evil]: </w:t>
+          <w:rFonts w:eastAsia="Calibri" w:cs="" w:cstheme="minorBidi" w:eastAsiaTheme="minorHAnsi"/>
+          <w:b/>
+          <w:color w:val="auto"/>
+          <w:kern w:val="0"/>
+          <w:sz w:val="22"/>
+          <w:szCs w:val="22"/>
+          <w:lang w:val="en-IE" w:eastAsia="en-US" w:bidi="ar-SA"/>
+        </w:rPr>
+        <w:t>Inspiring Heroism</w:t>
+      </w:r>
+      <w:r>
+        <w:rPr>
+          <w:b/>
+        </w:rPr>
+        <w:t xml:space="preserve"> [</w:t>
+      </w:r>
+      <w:r>
+        <w:rPr>
+          <w:rFonts w:eastAsia="Calibri" w:cs="" w:cstheme="minorBidi" w:eastAsiaTheme="minorHAnsi"/>
+          <w:b/>
+          <w:color w:val="auto"/>
+          <w:kern w:val="0"/>
+          <w:sz w:val="22"/>
+          <w:szCs w:val="22"/>
+          <w:lang w:val="en-IE" w:eastAsia="en-US" w:bidi="ar-SA"/>
+        </w:rPr>
+        <w:t>Good</w:t>
+      </w:r>
+      <w:r>
+        <w:rPr>
+          <w:b/>
+        </w:rPr>
+        <w:t xml:space="preserve">]: </w:t>
+      </w:r>
+      <w:r>
+        <w:rPr>
+          <w:bCs/>
+        </w:rPr>
+        <w:t>If used to deliver the killing blow to a</w:t>
+      </w:r>
+      <w:r>
+        <w:rPr>
+          <w:bCs/>
+        </w:rPr>
+        <w:t>n evil</w:t>
+      </w:r>
+      <w:r>
+        <w:rPr>
+          <w:bCs/>
+        </w:rPr>
+        <w:t xml:space="preserve"> creature regain 1 use of Legendary Power (max Legendary Power is 2 at any time)</w:t>
+      </w:r>
+    </w:p>
+    <w:p>
+      <w:pPr>
+        <w:pStyle w:val="ListParagraph"/>
+        <w:numPr>
+          <w:ilvl w:val="0"/>
+          <w:numId w:val="3"/>
+        </w:numPr>
+        <w:rPr/>
+      </w:pPr>
+      <w:r>
+        <w:rPr>
+          <w:rFonts w:eastAsia="Calibri" w:cs="" w:cstheme="minorBidi" w:eastAsiaTheme="minorHAnsi"/>
+          <w:b/>
+          <w:color w:val="auto"/>
+          <w:kern w:val="0"/>
+          <w:sz w:val="22"/>
+          <w:szCs w:val="22"/>
+          <w:lang w:val="en-IE" w:eastAsia="en-US" w:bidi="ar-SA"/>
+        </w:rPr>
+        <w:t>Light of the Dawn</w:t>
+      </w:r>
+      <w:r>
+        <w:rPr>
+          <w:b/>
+        </w:rPr>
+        <w:t>:</w:t>
+      </w:r>
+      <w:r>
+        <w:rPr/>
+        <w:t xml:space="preserve"> As a standard action, you can expend 1 use of Legendary Power to </w:t>
+      </w:r>
+      <w:r>
+        <w:rPr>
+          <w:rFonts w:eastAsia="Calibri" w:cs="" w:cstheme="minorBidi" w:eastAsiaTheme="minorHAnsi"/>
+          <w:color w:val="auto"/>
+          <w:kern w:val="0"/>
+          <w:sz w:val="22"/>
+          <w:szCs w:val="22"/>
+          <w:lang w:val="en-IE" w:eastAsia="en-US" w:bidi="ar-SA"/>
+        </w:rPr>
+        <w:t>create an aura of light emanating from the spear. This functions as the</w:t>
+      </w:r>
+      <w:r>
+        <w:rPr/>
+        <w:t xml:space="preserve"> Daylight </w:t>
+      </w:r>
+      <w:r>
+        <w:rPr/>
+        <w:t>spell</w:t>
+      </w:r>
+      <w:r>
+        <w:rPr/>
+        <w:t xml:space="preserve"> using character level as caster level. </w:t>
+      </w:r>
+      <w:r>
+        <w:rPr/>
+        <w:t>In addition to the spells normal effects, a</w:t>
+      </w:r>
+      <w:r>
+        <w:rPr/>
+        <w:t xml:space="preserve">ll </w:t>
+      </w:r>
+      <w:r>
+        <w:rPr>
+          <w:rFonts w:eastAsia="Calibri" w:cs="" w:cstheme="minorBidi" w:eastAsiaTheme="minorHAnsi"/>
+          <w:color w:val="auto"/>
+          <w:kern w:val="0"/>
+          <w:sz w:val="22"/>
+          <w:szCs w:val="22"/>
+          <w:lang w:val="en-IE" w:eastAsia="en-US" w:bidi="ar-SA"/>
+        </w:rPr>
+        <w:t>allies</w:t>
+      </w:r>
+      <w:r>
+        <w:rPr/>
+        <w:t xml:space="preserve"> within the radius of this spell benefit from a +</w:t>
+      </w:r>
+      <w:r>
+        <w:rPr>
+          <w:rFonts w:eastAsia="Calibri" w:cs="" w:cstheme="minorBidi" w:eastAsiaTheme="minorHAnsi"/>
+          <w:color w:val="auto"/>
+          <w:kern w:val="0"/>
+          <w:sz w:val="22"/>
+          <w:szCs w:val="22"/>
+          <w:lang w:val="en-IE" w:eastAsia="en-US" w:bidi="ar-SA"/>
+        </w:rPr>
+        <w:t xml:space="preserve">1 </w:t>
+      </w:r>
+      <w:r>
+        <w:rPr/>
+        <w:t xml:space="preserve">Morale Bonus to </w:t>
+      </w:r>
+      <w:r>
+        <w:rPr>
+          <w:rFonts w:eastAsia="Calibri" w:cs="" w:cstheme="minorBidi" w:eastAsiaTheme="minorHAnsi"/>
+          <w:color w:val="auto"/>
+          <w:kern w:val="0"/>
+          <w:sz w:val="22"/>
+          <w:szCs w:val="22"/>
+          <w:lang w:val="en-IE" w:eastAsia="en-US" w:bidi="ar-SA"/>
+        </w:rPr>
+        <w:t>saves (+3 against fear effects)</w:t>
+      </w:r>
+    </w:p>
+    <w:p>
+      <w:pPr>
+        <w:pStyle w:val="ListParagraph"/>
+        <w:numPr>
+          <w:ilvl w:val="0"/>
+          <w:numId w:val="3"/>
+        </w:numPr>
+        <w:rPr/>
+      </w:pPr>
+      <w:r>
+        <w:rPr>
+          <w:rFonts w:eastAsia="Calibri" w:cs="" w:cstheme="minorBidi" w:eastAsiaTheme="minorHAnsi"/>
+          <w:b/>
+          <w:bCs/>
+          <w:color w:val="auto"/>
+          <w:kern w:val="0"/>
+          <w:sz w:val="22"/>
+          <w:szCs w:val="22"/>
+          <w:lang w:val="en-IE" w:eastAsia="en-US" w:bidi="ar-SA"/>
+        </w:rPr>
+        <w:t>Celestial Form</w:t>
+      </w:r>
+      <w:r>
+        <w:rPr>
+          <w:b/>
+          <w:bCs/>
+        </w:rPr>
+        <w:t xml:space="preserve"> [</w:t>
+      </w:r>
+      <w:r>
+        <w:rPr>
+          <w:rFonts w:eastAsia="Calibri" w:cs="" w:cstheme="minorBidi" w:eastAsiaTheme="minorHAnsi"/>
+          <w:b/>
+          <w:bCs/>
+          <w:color w:val="auto"/>
+          <w:kern w:val="0"/>
+          <w:sz w:val="22"/>
+          <w:szCs w:val="22"/>
+          <w:lang w:val="en-IE" w:eastAsia="en-US" w:bidi="ar-SA"/>
+        </w:rPr>
+        <w:t>Good</w:t>
+      </w:r>
+      <w:r>
+        <w:rPr>
+          <w:b/>
+          <w:bCs/>
+        </w:rPr>
+        <w:t xml:space="preserve">]: </w:t>
       </w:r>
       <w:r>
         <w:rPr>
@@ -645,33 +884,116 @@
       </w:r>
       <w:r>
         <w:rPr/>
-        <w:t xml:space="preserve">xpend 1 use of Legendary Power to raise a single undead servant. This functions as </w:t>
-      </w:r>
-      <w:r>
-        <w:rPr>
+        <w:t xml:space="preserve">xpend 1 use of Legendary Power to </w:t>
+      </w:r>
+      <w:r>
+        <w:rPr>
+          <w:rFonts w:eastAsia="Calibri" w:cs="" w:cstheme="minorBidi" w:eastAsiaTheme="minorHAnsi"/>
+          <w:color w:val="auto"/>
+          <w:kern w:val="0"/>
+          <w:sz w:val="22"/>
+          <w:szCs w:val="22"/>
+          <w:lang w:val="en-IE" w:eastAsia="en-US" w:bidi="ar-SA"/>
+        </w:rPr>
+        <w:t xml:space="preserve">take on aspects of an Angel </w:t>
+      </w:r>
+      <w:r>
+        <w:rPr>
+          <w:rFonts w:eastAsia="Calibri" w:cs="" w:cstheme="minorBidi" w:eastAsiaTheme="minorHAnsi"/>
+          <w:color w:val="auto"/>
+          <w:kern w:val="0"/>
+          <w:sz w:val="22"/>
+          <w:szCs w:val="22"/>
+          <w:lang w:val="en-IE" w:eastAsia="en-US" w:bidi="ar-SA"/>
+        </w:rPr>
+        <w:t xml:space="preserve">for 10 minutes </w:t>
+      </w:r>
+      <w:r>
+        <w:rPr>
+          <w:rFonts w:eastAsia="Calibri" w:cs="" w:cstheme="minorBidi" w:eastAsiaTheme="minorHAnsi"/>
+          <w:color w:val="auto"/>
+          <w:kern w:val="0"/>
+          <w:sz w:val="22"/>
+          <w:szCs w:val="22"/>
+          <w:lang w:val="en-IE" w:eastAsia="en-US" w:bidi="ar-SA"/>
+        </w:rPr>
+        <w:t xml:space="preserve">(See </w:t>
+      </w:r>
+      <w:hyperlink r:id="rId2">
+        <w:r>
+          <w:rPr>
+            <w:rStyle w:val="InternetLink"/>
+            <w:rFonts w:eastAsia="Calibri" w:cs="" w:cstheme="minorBidi" w:eastAsiaTheme="minorHAnsi"/>
+            <w:color w:val="auto"/>
+            <w:kern w:val="0"/>
+            <w:sz w:val="22"/>
+            <w:szCs w:val="22"/>
+            <w:lang w:val="en-IE" w:eastAsia="en-US" w:bidi="ar-SA"/>
+          </w:rPr>
+          <w:t>Angelic Aspect</w:t>
+        </w:r>
+      </w:hyperlink>
+      <w:r>
+        <w:rPr>
+          <w:rFonts w:eastAsia="Calibri" w:cs="" w:cstheme="minorBidi" w:eastAsiaTheme="minorHAnsi"/>
+          <w:color w:val="auto"/>
+          <w:kern w:val="0"/>
+          <w:sz w:val="22"/>
+          <w:szCs w:val="22"/>
+          <w:lang w:val="en-IE" w:eastAsia="en-US" w:bidi="ar-SA"/>
+        </w:rPr>
+        <w:t>)</w:t>
+      </w:r>
+      <w:r>
+        <w:rPr/>
+        <w:t xml:space="preserve">. </w:t>
+      </w:r>
+      <w:r>
+        <w:rPr/>
+        <w:t>Y</w:t>
+      </w:r>
+      <w:r>
+        <w:rPr/>
+        <w:t>ou gain low-light vision, darkvision 60</w:t>
+      </w:r>
+      <w:r>
+        <w:rPr/>
+        <w:t>ft</w:t>
+      </w:r>
+      <w:r>
+        <w:rPr/>
+        <w:t xml:space="preserve">, resistance to acid 10, resistance to cold 10, the benefits of protection from evil and DR 5/evil. </w:t>
+      </w:r>
+      <w:r>
+        <w:rPr/>
+        <w:t>You</w:t>
+      </w:r>
+      <w:r>
+        <w:rPr/>
+        <w:t xml:space="preserve"> sprout white feathered wings allowing you to fly at a speed of 30 feet with average maneuverability. In addition, your natural weapons and any weapons you wield are considered good-aligned for the purpose of overcoming damage reduction. </w:t>
+      </w:r>
+    </w:p>
+    <w:p>
+      <w:pPr>
+        <w:pStyle w:val="Normal"/>
+        <w:ind w:left="360" w:hanging="0"/>
+        <w:rPr/>
+      </w:pPr>
+      <w:r>
+        <w:rPr>
+          <w:rFonts w:eastAsia="Calibri" w:cs="" w:cstheme="minorBidi" w:eastAsiaTheme="minorHAnsi"/>
+          <w:b/>
+          <w:bCs/>
           <w:i/>
           <w:iCs/>
-        </w:rPr>
-        <w:t xml:space="preserve">Animate Dead </w:t>
-      </w:r>
-      <w:r>
-        <w:rPr>
-          <w:i w:val="false"/>
-          <w:iCs w:val="false"/>
-        </w:rPr>
-        <w:t>with caster</w:t>
-      </w:r>
-      <w:r>
-        <w:rPr/>
-        <w:t xml:space="preserve"> Level 10 (Raise 20HD skeleton or zombie) except that you can only create a single undead creature per use. Any undead created by this ability fall apart after 24 hours unless an additional use of Legendary Power is expended each day. </w:t>
-      </w:r>
-    </w:p>
-    <w:p>
-      <w:pPr>
-        <w:pStyle w:val="Normal"/>
-        <w:ind w:left="360" w:hanging="0"/>
-        <w:rPr/>
-      </w:pPr>
+          <w:color w:val="auto"/>
+          <w:kern w:val="0"/>
+          <w:sz w:val="22"/>
+          <w:szCs w:val="22"/>
+          <w:lang w:val="en-IE" w:eastAsia="en-US" w:bidi="ar-SA"/>
+        </w:rPr>
+        <w:t>Holy</w:t>
+      </w:r>
       <w:r>
         <w:rPr>
           <w:b/>
@@ -679,14 +1001,14 @@
           <w:i/>
           <w:iCs/>
         </w:rPr>
-        <w:t>Cruel:</w:t>
+        <w:t>:</w:t>
       </w:r>
       <w:r>
         <w:rPr>
           <w:i/>
           <w:iCs/>
         </w:rPr>
-        <w:t xml:space="preserve"> When the wielder strikes a creature that is frightened, shaken, or panicked with a cruel weapon, that creature becomes sickened for 1 round. When the wielder uses the weapon to knock unconscious or kill a creature, the wielder gains 5 temporary hit points that last for 10 minutes.</w:t>
+        <w:t xml:space="preserve"> A holy weapon is imbued with holy power. This power makes the weapon good-aligned and thus bypasses the corresponding damage reduction. It deals an extra 2d6 points of damage against all creatures of evil alignment. It bestows one permanent negative level on any evil creature attempting to wield it. The negative level remains as long as the weapon is in hand and disappears when the weapon is no longer wielded. This negative level cannot be overcome in any way (including by restoration spells) while the weapon is wielded.</w:t>
       </w:r>
     </w:p>
     <w:p>
@@ -703,7 +1025,37 @@
       </w:r>
       <w:r>
         <w:rPr/>
-        <w:t xml:space="preserve"> Only Talla may use the special abilities. For other users, it is simply a +2 Cruel Halberd.</w:t>
+        <w:t xml:space="preserve"> Only Talla may use the special abilities. For other users, it is simply a +2 </w:t>
+      </w:r>
+      <w:r>
+        <w:rPr>
+          <w:rFonts w:eastAsia="Calibri" w:cs="" w:cstheme="minorBidi" w:eastAsiaTheme="minorHAnsi"/>
+          <w:color w:val="auto"/>
+          <w:kern w:val="0"/>
+          <w:sz w:val="22"/>
+          <w:szCs w:val="22"/>
+          <w:lang w:val="en-IE" w:eastAsia="en-US" w:bidi="ar-SA"/>
+        </w:rPr>
+        <w:t>Holy</w:t>
+      </w:r>
+      <w:r>
+        <w:rPr/>
+        <w:t xml:space="preserve"> </w:t>
+      </w:r>
+      <w:r>
+        <w:rPr>
+          <w:rFonts w:eastAsia="Calibri" w:cs="" w:cstheme="minorBidi" w:eastAsiaTheme="minorHAnsi"/>
+          <w:color w:val="auto"/>
+          <w:kern w:val="0"/>
+          <w:sz w:val="22"/>
+          <w:szCs w:val="22"/>
+          <w:lang w:val="en-IE" w:eastAsia="en-US" w:bidi="ar-SA"/>
+        </w:rPr>
+        <w:t>Spear</w:t>
+      </w:r>
+      <w:r>
+        <w:rPr/>
+        <w:t>.</w:t>
       </w:r>
     </w:p>
     <w:p>
@@ -738,6 +1090,125 @@
   <w:abstractNum w:abstractNumId="1">
     <w:lvl w:ilvl="0">
       <w:start w:val="1"/>
+      <w:numFmt w:val="none"/>
+      <w:suff w:val="nothing"/>
+      <w:lvlText w:val=""/>
+      <w:lvlJc w:val="left"/>
+      <w:pPr>
+        <w:tabs>
+          <w:tab w:val="num" w:pos="0"/>
+        </w:tabs>
+        <w:ind w:left="0" w:hanging="0"/>
+      </w:pPr>
+    </w:lvl>
+    <w:lvl w:ilvl="1">
+      <w:start w:val="1"/>
+      <w:numFmt w:val="none"/>
+      <w:suff w:val="nothing"/>
+      <w:lvlText w:val=""/>
+      <w:lvlJc w:val="left"/>
+      <w:pPr>
+        <w:tabs>
+          <w:tab w:val="num" w:pos="0"/>
+        </w:tabs>
+        <w:ind w:left="0" w:hanging="0"/>
+      </w:pPr>
+    </w:lvl>
+    <w:lvl w:ilvl="2">
+      <w:start w:val="1"/>
+      <w:numFmt w:val="none"/>
+      <w:suff w:val="nothing"/>
+      <w:lvlText w:val=""/>
+      <w:lvlJc w:val="left"/>
+      <w:pPr>
+        <w:tabs>
+          <w:tab w:val="num" w:pos="0"/>
+        </w:tabs>
+        <w:ind w:left="0" w:hanging="0"/>
+      </w:pPr>
+    </w:lvl>
+    <w:lvl w:ilvl="3">
+      <w:start w:val="1"/>
+      <w:numFmt w:val="none"/>
+      <w:suff w:val="nothing"/>
+      <w:lvlText w:val=""/>
+      <w:lvlJc w:val="left"/>
+      <w:pPr>
+        <w:tabs>
+          <w:tab w:val="num" w:pos="0"/>
+        </w:tabs>
+        <w:ind w:left="0" w:hanging="0"/>
+      </w:pPr>
+    </w:lvl>
+    <w:lvl w:ilvl="4">
+      <w:start w:val="1"/>
+      <w:numFmt w:val="none"/>
+      <w:suff w:val="nothing"/>
+      <w:lvlText w:val=""/>
+      <w:lvlJc w:val="left"/>
+      <w:pPr>
+        <w:tabs>
+          <w:tab w:val="num" w:pos="0"/>
+        </w:tabs>
+        <w:ind w:left="0" w:hanging="0"/>
+      </w:pPr>
+    </w:lvl>
+    <w:lvl w:ilvl="5">
+      <w:start w:val="1"/>
+      <w:numFmt w:val="none"/>
+      <w:suff w:val="nothing"/>
+      <w:lvlText w:val=""/>
+      <w:lvlJc w:val="left"/>
+      <w:pPr>
+        <w:tabs>
+          <w:tab w:val="num" w:pos="0"/>
+        </w:tabs>
+        <w:ind w:left="0" w:hanging="0"/>
+      </w:pPr>
+    </w:lvl>
+    <w:lvl w:ilvl="6">
+      <w:start w:val="1"/>
+      <w:numFmt w:val="none"/>
+      <w:suff w:val="nothing"/>
+      <w:lvlText w:val=""/>
+      <w:lvlJc w:val="left"/>
+      <w:pPr>
+        <w:tabs>
+          <w:tab w:val="num" w:pos="0"/>
+        </w:tabs>
+        <w:ind w:left="0" w:hanging="0"/>
+      </w:pPr>
+    </w:lvl>
+    <w:lvl w:ilvl="7">
+      <w:start w:val="1"/>
+      <w:numFmt w:val="none"/>
+      <w:suff w:val="nothing"/>
+      <w:lvlText w:val=""/>
+      <w:lvlJc w:val="left"/>
+      <w:pPr>
+        <w:tabs>
+          <w:tab w:val="num" w:pos="0"/>
+        </w:tabs>
+        <w:ind w:left="0" w:hanging="0"/>
+      </w:pPr>
+    </w:lvl>
+    <w:lvl w:ilvl="8">
+      <w:start w:val="1"/>
+      <w:numFmt w:val="none"/>
+      <w:suff w:val="nothing"/>
+      <w:lvlText w:val=""/>
+      <w:lvlJc w:val="left"/>
+      <w:pPr>
+        <w:tabs>
+          <w:tab w:val="num" w:pos="0"/>
+        </w:tabs>
+        <w:ind w:left="0" w:hanging="0"/>
+      </w:pPr>
+    </w:lvl>
+  </w:abstractNum>
+  <w:abstractNum w:abstractNumId="2">
+    <w:lvl w:ilvl="0">
+      <w:start w:val="1"/>
       <w:numFmt w:val="bullet"/>
       <w:lvlText w:val=""/>
       <w:lvlJc w:val="left"/>
@@ -872,7 +1343,7 @@
       </w:rPr>
     </w:lvl>
   </w:abstractNum>
-  <w:abstractNum w:abstractNumId="2">
+  <w:abstractNum w:abstractNumId="3">
     <w:lvl w:ilvl="0">
       <w:start w:val="1"/>
       <w:numFmt w:val="bullet"/>
@@ -1007,125 +1478,6 @@
       <w:rPr>
         <w:rFonts w:ascii="Wingdings" w:hAnsi="Wingdings" w:cs="Wingdings" w:hint="default"/>
       </w:rPr>
-    </w:lvl>
-  </w:abstractNum>
-  <w:abstractNum w:abstractNumId="3">
-    <w:lvl w:ilvl="0">
-      <w:start w:val="1"/>
-      <w:numFmt w:val="none"/>
-      <w:suff w:val="nothing"/>
-      <w:lvlText w:val=""/>
-      <w:lvlJc w:val="left"/>
-      <w:pPr>
-        <w:tabs>
-          <w:tab w:val="num" w:pos="0"/>
-        </w:tabs>
-        <w:ind w:left="0" w:hanging="0"/>
-      </w:pPr>
-    </w:lvl>
-    <w:lvl w:ilvl="1">
-      <w:start w:val="1"/>
-      <w:numFmt w:val="none"/>
-      <w:suff w:val="nothing"/>
-      <w:lvlText w:val=""/>
-      <w:lvlJc w:val="left"/>
-      <w:pPr>
-        <w:tabs>
-          <w:tab w:val="num" w:pos="0"/>
-        </w:tabs>
-        <w:ind w:left="0" w:hanging="0"/>
-      </w:pPr>
-    </w:lvl>
-    <w:lvl w:ilvl="2">
-      <w:start w:val="1"/>
-      <w:numFmt w:val="none"/>
-      <w:suff w:val="nothing"/>
-      <w:lvlText w:val=""/>
-      <w:lvlJc w:val="left"/>
-      <w:pPr>
-        <w:tabs>
-          <w:tab w:val="num" w:pos="0"/>
-        </w:tabs>
-        <w:ind w:left="0" w:hanging="0"/>
-      </w:pPr>
-    </w:lvl>
-    <w:lvl w:ilvl="3">
-      <w:start w:val="1"/>
-      <w:numFmt w:val="none"/>
-      <w:suff w:val="nothing"/>
-      <w:lvlText w:val=""/>
-      <w:lvlJc w:val="left"/>
-      <w:pPr>
-        <w:tabs>
-          <w:tab w:val="num" w:pos="0"/>
-        </w:tabs>
-        <w:ind w:left="0" w:hanging="0"/>
-      </w:pPr>
-    </w:lvl>
-    <w:lvl w:ilvl="4">
-      <w:start w:val="1"/>
-      <w:numFmt w:val="none"/>
-      <w:suff w:val="nothing"/>
-      <w:lvlText w:val=""/>
-      <w:lvlJc w:val="left"/>
-      <w:pPr>
-        <w:tabs>
-          <w:tab w:val="num" w:pos="0"/>
-        </w:tabs>
-        <w:ind w:left="0" w:hanging="0"/>
-      </w:pPr>
-    </w:lvl>
-    <w:lvl w:ilvl="5">
-      <w:start w:val="1"/>
-      <w:numFmt w:val="none"/>
-      <w:suff w:val="nothing"/>
-      <w:lvlText w:val=""/>
-      <w:lvlJc w:val="left"/>
-      <w:pPr>
-        <w:tabs>
-          <w:tab w:val="num" w:pos="0"/>
-        </w:tabs>
-        <w:ind w:left="0" w:hanging="0"/>
-      </w:pPr>
-    </w:lvl>
-    <w:lvl w:ilvl="6">
-      <w:start w:val="1"/>
-      <w:numFmt w:val="none"/>
-      <w:suff w:val="nothing"/>
-      <w:lvlText w:val=""/>
-      <w:lvlJc w:val="left"/>
-      <w:pPr>
-        <w:tabs>
-          <w:tab w:val="num" w:pos="0"/>
-        </w:tabs>
-        <w:ind w:left="0" w:hanging="0"/>
-      </w:pPr>
-    </w:lvl>
-    <w:lvl w:ilvl="7">
-      <w:start w:val="1"/>
-      <w:numFmt w:val="none"/>
-      <w:suff w:val="nothing"/>
-      <w:lvlText w:val=""/>
-      <w:lvlJc w:val="left"/>
-      <w:pPr>
-        <w:tabs>
-          <w:tab w:val="num" w:pos="0"/>
-        </w:tabs>
-        <w:ind w:left="0" w:hanging="0"/>
-      </w:pPr>
-    </w:lvl>
-    <w:lvl w:ilvl="8">
-      <w:start w:val="1"/>
-      <w:numFmt w:val="none"/>
-      <w:suff w:val="nothing"/>
-      <w:lvlText w:val=""/>
-      <w:lvlJc w:val="left"/>
-      <w:pPr>
-        <w:tabs>
-          <w:tab w:val="num" w:pos="0"/>
-        </w:tabs>
-        <w:ind w:left="0" w:hanging="0"/>
-      </w:pPr>
     </w:lvl>
   </w:abstractNum>
   <w:num w:numId="1">

</xml_diff>